<commit_message>
Spelled IsAAc's name wrong, my b
Former-commit-id: 3528d37ec225f993496fd60ee4f7ecc91d5cafe9
</commit_message>
<xml_diff>
--- a/Milestone 3_Paragraph.docx
+++ b/Milestone 3_Paragraph.docx
@@ -14,13 +14,16 @@
       <w:pPr>
         <w:spacing w:after="0"/>
       </w:pPr>
-      <w:proofErr w:type="spellStart"/>
-      <w:r>
-        <w:t>Issac</w:t>
-      </w:r>
-      <w:proofErr w:type="spellEnd"/>
-      <w:r>
-        <w:t xml:space="preserve"> Schultz</w:t>
+      <w:r>
+        <w:t>Is</w:t>
+      </w:r>
+      <w:r>
+        <w:t>a</w:t>
+      </w:r>
+      <w:bookmarkStart w:id="0" w:name="_GoBack"/>
+      <w:bookmarkEnd w:id="0"/>
+      <w:r>
+        <w:t>ac Schultz</w:t>
       </w:r>
     </w:p>
     <w:p>
@@ -62,12 +65,7 @@
         <w:ind w:firstLine="720"/>
       </w:pPr>
       <w:r>
-        <w:t>Our diagram contains several classes, some of which are for potential extra credit. We decided to create an abstract basic user class that four other user classes inherit from. These include a Registered User, Unregistered user, Business Admin, and a potential Moderator class for extra credit. Our Business class is composed of several properties that include instances of both the Hours and Attributes classes. One of our other opportunities for extra credit is including the ability for both businesses and users to reply to reviews, so we created a Reply class. Since several of the properties in Reply exist in the Review class, we creat</w:t>
-      </w:r>
-      <w:bookmarkStart w:id="0" w:name="_GoBack"/>
-      <w:bookmarkEnd w:id="0"/>
-      <w:r>
-        <w:t>ed an abstract parent class</w:t>
+        <w:t>Our diagram contains several classes, some of which are for potential extra credit. We decided to create an abstract basic user class that four other user classes inherit from. These include a Registered User, Unregistered user, Business Admin, and a potential Moderator class for extra credit. Our Business class is composed of several properties that include instances of both the Hours and Attributes classes. One of our other opportunities for extra credit is including the ability for both businesses and users to reply to reviews, so we created a Reply class. Since several of the properties in Reply exist in the Review class, we created an abstract parent class</w:t>
       </w:r>
       <w:r>
         <w:t xml:space="preserve"> called</w:t>

</xml_diff>